<commit_message>
Update database and Stored
</commit_message>
<xml_diff>
--- a/Database/BaoCaoDatabase.docx
+++ b/Database/BaoCaoDatabase.docx
@@ -140,8 +140,6 @@
         </w:rPr>
         <w:br w:type="page"/>
       </w:r>
-      <w:bookmarkStart w:id="0" w:name="_GoBack"/>
-      <w:bookmarkEnd w:id="0"/>
     </w:p>
     <w:p>
       <w:pPr>
@@ -1455,7 +1453,15 @@
           <w:sz w:val="36"/>
           <w:szCs w:val="36"/>
         </w:rPr>
-        <w:t>Nhân viên:</w:t>
+        <w:t>Phục vụ</w:t>
+      </w:r>
+      <w:r>
+        <w:rPr>
+          <w:rFonts w:ascii="Times New Roman" w:hAnsi="Times New Roman" w:cs="Times New Roman"/>
+          <w:sz w:val="36"/>
+          <w:szCs w:val="36"/>
+        </w:rPr>
+        <w:t>:</w:t>
       </w:r>
     </w:p>
     <w:p>
@@ -12613,6 +12619,75 @@
         </w:rPr>
         <w:t>@TenPM: tên phần mềm muốn xóa</w:t>
       </w:r>
+    </w:p>
+    <w:p>
+      <w:pPr>
+        <w:pStyle w:val="ListParagraph"/>
+        <w:ind w:left="1080"/>
+        <w:rPr>
+          <w:rFonts w:ascii="Times New Roman" w:hAnsi="Times New Roman" w:cs="Times New Roman"/>
+        </w:rPr>
+      </w:pPr>
+    </w:p>
+    <w:p>
+      <w:pPr>
+        <w:pStyle w:val="ListParagraph"/>
+        <w:numPr>
+          <w:ilvl w:val="0"/>
+          <w:numId w:val="1"/>
+        </w:numPr>
+        <w:rPr>
+          <w:rFonts w:ascii="Times New Roman" w:hAnsi="Times New Roman" w:cs="Times New Roman"/>
+          <w:sz w:val="36"/>
+          <w:szCs w:val="36"/>
+        </w:rPr>
+      </w:pPr>
+      <w:r>
+        <w:rPr>
+          <w:rFonts w:ascii="Times New Roman" w:hAnsi="Times New Roman" w:cs="Times New Roman"/>
+          <w:sz w:val="36"/>
+          <w:szCs w:val="36"/>
+        </w:rPr>
+        <w:t>Nhân Viên</w:t>
+      </w:r>
+      <w:r>
+        <w:rPr>
+          <w:rFonts w:ascii="Times New Roman" w:hAnsi="Times New Roman" w:cs="Times New Roman"/>
+          <w:sz w:val="36"/>
+          <w:szCs w:val="36"/>
+        </w:rPr>
+        <w:t>:</w:t>
+      </w:r>
+    </w:p>
+    <w:p>
+      <w:pPr>
+        <w:pStyle w:val="ListParagraph"/>
+        <w:rPr>
+          <w:rFonts w:ascii="Times New Roman" w:hAnsi="Times New Roman" w:cs="Times New Roman"/>
+        </w:rPr>
+      </w:pPr>
+      <w:proofErr w:type="gramStart"/>
+      <w:r>
+        <w:rPr>
+          <w:rFonts w:ascii="Times New Roman" w:hAnsi="Times New Roman" w:cs="Times New Roman"/>
+        </w:rPr>
+        <w:t>usp_CapNhapTaiKhoan</w:t>
+      </w:r>
+      <w:proofErr w:type="gramEnd"/>
+      <w:r>
+        <w:rPr>
+          <w:rFonts w:ascii="Times New Roman" w:hAnsi="Times New Roman" w:cs="Times New Roman"/>
+        </w:rPr>
+        <w:t xml:space="preserve"> @cmnd char(12), @TenDN nvarchar(50), @MatKhau varchar(max)</w:t>
+      </w:r>
+      <w:r>
+        <w:rPr>
+          <w:rFonts w:ascii="Times New Roman" w:hAnsi="Times New Roman" w:cs="Times New Roman"/>
+        </w:rPr>
+        <w:t xml:space="preserve">: hàm cấp lại mật khẩu cho nhân viên </w:t>
+      </w:r>
+      <w:bookmarkStart w:id="0" w:name="_GoBack"/>
+      <w:bookmarkEnd w:id="0"/>
     </w:p>
     <w:sectPr>
       <w:pgSz w:w="12240" w:h="15840"/>

</xml_diff>